<commit_message>
created leger cpp empty
</commit_message>
<xml_diff>
--- a/Nelson_Christian_project3/Development Diary.docx
+++ b/Nelson_Christian_project3/Development Diary.docx
@@ -65,7 +65,7 @@
                     <pic:cNvPicPr/>
                   </pic:nvPicPr>
                   <pic:blipFill>
-                    <a:blip r:embed="rId4"/>
+                    <a:blip r:embed="rId5"/>
                     <a:stretch>
                       <a:fillRect/>
                     </a:stretch>
@@ -107,16 +107,7 @@
           <w:sz w:val="19"/>
           <w:szCs w:val="19"/>
         </w:rPr>
-        <w:t>"transaction.hpp"</w:t>
-      </w:r>
-      <w:r>
-        <w:rPr>
-          <w:rFonts w:ascii="Consolas" w:hAnsi="Consolas" w:cs="Consolas"/>
-          <w:color w:val="A31515"/>
-          <w:sz w:val="19"/>
-          <w:szCs w:val="19"/>
-        </w:rPr>
-        <w:t xml:space="preserve"> – </w:t>
+        <w:t xml:space="preserve">"transaction.hpp" – </w:t>
       </w:r>
       <w:proofErr w:type="spellStart"/>
       <w:proofErr w:type="gramStart"/>
@@ -148,261 +139,413 @@
           <w:sz w:val="19"/>
           <w:szCs w:val="19"/>
         </w:rPr>
-        <w:t>hour,min,se</w:t>
+        <w:t>hour,min,second,id,bool</w:t>
+      </w:r>
+      <w:proofErr w:type="spellEnd"/>
+      <w:r>
+        <w:rPr>
+          <w:rFonts w:ascii="Consolas" w:hAnsi="Consolas" w:cs="Consolas"/>
+          <w:color w:val="A31515"/>
+          <w:sz w:val="19"/>
+          <w:szCs w:val="19"/>
+        </w:rPr>
+        <w:t xml:space="preserve"> </w:t>
+      </w:r>
+      <w:proofErr w:type="spellStart"/>
+      <w:r>
+        <w:rPr>
+          <w:rFonts w:ascii="Consolas" w:hAnsi="Consolas" w:cs="Consolas"/>
+          <w:color w:val="A31515"/>
+          <w:sz w:val="19"/>
+          <w:szCs w:val="19"/>
+        </w:rPr>
+        <w:t>isUnique</w:t>
+      </w:r>
+      <w:proofErr w:type="spellEnd"/>
+      <w:r>
+        <w:rPr>
+          <w:rFonts w:ascii="Consolas" w:hAnsi="Consolas" w:cs="Consolas"/>
+          <w:color w:val="A31515"/>
+          <w:sz w:val="19"/>
+          <w:szCs w:val="19"/>
+        </w:rPr>
+        <w:t xml:space="preserve">), item(name, cost, </w:t>
+      </w:r>
+      <w:proofErr w:type="spellStart"/>
+      <w:r>
+        <w:rPr>
+          <w:rFonts w:ascii="Consolas" w:hAnsi="Consolas" w:cs="Consolas"/>
+          <w:color w:val="A31515"/>
+          <w:sz w:val="19"/>
+          <w:szCs w:val="19"/>
+        </w:rPr>
+        <w:t>elling</w:t>
+      </w:r>
+      <w:proofErr w:type="spellEnd"/>
+      <w:r>
+        <w:rPr>
+          <w:rFonts w:ascii="Consolas" w:hAnsi="Consolas" w:cs="Consolas"/>
+          <w:color w:val="A31515"/>
+          <w:sz w:val="19"/>
+          <w:szCs w:val="19"/>
+        </w:rPr>
+        <w:t>, profit, ID)</w:t>
+      </w:r>
+    </w:p>
+    <w:p>
+      <w:pPr>
+        <w:ind w:left="720"/>
+      </w:pPr>
+      <w:r>
+        <w:rPr>
+          <w:rFonts w:ascii="Consolas" w:hAnsi="Consolas" w:cs="Consolas"/>
+          <w:color w:val="A31515"/>
+          <w:sz w:val="19"/>
+          <w:szCs w:val="19"/>
+        </w:rPr>
+        <w:t xml:space="preserve">"ledger.hpp </w:t>
+      </w:r>
+      <w:proofErr w:type="spellStart"/>
+      <w:proofErr w:type="gramStart"/>
+      <w:r>
+        <w:rPr>
+          <w:rFonts w:ascii="Consolas" w:hAnsi="Consolas" w:cs="Consolas"/>
+          <w:color w:val="A31515"/>
+          <w:sz w:val="19"/>
+          <w:szCs w:val="19"/>
+        </w:rPr>
+        <w:t>addTrancaction</w:t>
+      </w:r>
+      <w:proofErr w:type="spellEnd"/>
+      <w:r>
+        <w:rPr>
+          <w:rFonts w:ascii="Consolas" w:hAnsi="Consolas" w:cs="Consolas"/>
+          <w:color w:val="A31515"/>
+          <w:sz w:val="19"/>
+          <w:szCs w:val="19"/>
+        </w:rPr>
+        <w:t>(</w:t>
+      </w:r>
+      <w:proofErr w:type="gramEnd"/>
+      <w:r>
+        <w:rPr>
+          <w:rFonts w:ascii="Consolas" w:hAnsi="Consolas" w:cs="Consolas"/>
+          <w:color w:val="A31515"/>
+          <w:sz w:val="19"/>
+          <w:szCs w:val="19"/>
+        </w:rPr>
+        <w:t xml:space="preserve">); </w:t>
+      </w:r>
+      <w:proofErr w:type="spellStart"/>
+      <w:r>
+        <w:rPr>
+          <w:rFonts w:ascii="Consolas" w:hAnsi="Consolas" w:cs="Consolas"/>
+          <w:color w:val="A31515"/>
+          <w:sz w:val="19"/>
+          <w:szCs w:val="19"/>
+        </w:rPr>
+        <w:t>deleteTrancaction</w:t>
+      </w:r>
+      <w:proofErr w:type="spellEnd"/>
+      <w:r>
+        <w:rPr>
+          <w:rFonts w:ascii="Consolas" w:hAnsi="Consolas" w:cs="Consolas"/>
+          <w:color w:val="A31515"/>
+          <w:sz w:val="19"/>
+          <w:szCs w:val="19"/>
+        </w:rPr>
+        <w:t xml:space="preserve">(); </w:t>
+      </w:r>
+      <w:proofErr w:type="spellStart"/>
+      <w:r>
+        <w:rPr>
+          <w:rFonts w:ascii="Consolas" w:hAnsi="Consolas" w:cs="Consolas"/>
+          <w:color w:val="A31515"/>
+          <w:sz w:val="19"/>
+          <w:szCs w:val="19"/>
+        </w:rPr>
+        <w:t>isFull</w:t>
+      </w:r>
+      <w:proofErr w:type="spellEnd"/>
+      <w:r>
+        <w:rPr>
+          <w:rFonts w:ascii="Consolas" w:hAnsi="Consolas" w:cs="Consolas"/>
+          <w:color w:val="A31515"/>
+          <w:sz w:val="19"/>
+          <w:szCs w:val="19"/>
+        </w:rPr>
+        <w:t xml:space="preserve">(); </w:t>
+      </w:r>
+      <w:proofErr w:type="spellStart"/>
+      <w:r>
+        <w:rPr>
+          <w:rFonts w:ascii="Consolas" w:hAnsi="Consolas" w:cs="Consolas"/>
+          <w:color w:val="A31515"/>
+          <w:sz w:val="19"/>
+          <w:szCs w:val="19"/>
+        </w:rPr>
+        <w:t>isEmpty</w:t>
+      </w:r>
+      <w:proofErr w:type="spellEnd"/>
+      <w:r>
+        <w:rPr>
+          <w:rFonts w:ascii="Consolas" w:hAnsi="Consolas" w:cs="Consolas"/>
+          <w:color w:val="A31515"/>
+          <w:sz w:val="19"/>
+          <w:szCs w:val="19"/>
+        </w:rPr>
+        <w:t xml:space="preserve">(); </w:t>
+      </w:r>
+      <w:proofErr w:type="spellStart"/>
+      <w:r>
+        <w:rPr>
+          <w:rFonts w:ascii="Consolas" w:hAnsi="Consolas" w:cs="Consolas"/>
+          <w:color w:val="A31515"/>
+          <w:sz w:val="19"/>
+          <w:szCs w:val="19"/>
+        </w:rPr>
+        <w:t>printSummary</w:t>
+      </w:r>
+      <w:proofErr w:type="spellEnd"/>
+      <w:r>
+        <w:rPr>
+          <w:rFonts w:ascii="Consolas" w:hAnsi="Consolas" w:cs="Consolas"/>
+          <w:color w:val="A31515"/>
+          <w:sz w:val="19"/>
+          <w:szCs w:val="19"/>
+        </w:rPr>
+        <w:t>();</w:t>
+      </w:r>
+    </w:p>
+    <w:p>
+      <w:pPr>
+        <w:ind w:left="720"/>
+      </w:pPr>
+      <w:r>
+        <w:t>2. List out a set of steps that you will take to implement your solution to the problem. Each</w:t>
+      </w:r>
+    </w:p>
+    <w:p>
+      <w:pPr>
+        <w:ind w:left="720"/>
+      </w:pPr>
+      <w:r>
+        <w:t>step refers to an increment of the program that you will be creating. It is recommended to</w:t>
+      </w:r>
+    </w:p>
+    <w:p>
+      <w:pPr>
+        <w:ind w:left="720"/>
+      </w:pPr>
+      <w:r>
+        <w:t>complete the implementation of a single logical action per step.</w:t>
+      </w:r>
+    </w:p>
+    <w:p>
+      <w:pPr>
+        <w:pStyle w:val="ListParagraph"/>
+        <w:numPr>
+          <w:ilvl w:val="0"/>
+          <w:numId w:val="1"/>
+        </w:numPr>
+      </w:pPr>
+      <w:r>
+        <w:t>Create a Ledger</w:t>
+      </w:r>
+    </w:p>
+    <w:p>
+      <w:pPr>
+        <w:pStyle w:val="ListParagraph"/>
+        <w:numPr>
+          <w:ilvl w:val="1"/>
+          <w:numId w:val="1"/>
+        </w:numPr>
+      </w:pPr>
+      <w:r>
+        <w:lastRenderedPageBreak/>
+        <w:t>The ledger will have 3 methods</w:t>
+      </w:r>
+    </w:p>
+    <w:p>
+      <w:pPr>
+        <w:pStyle w:val="ListParagraph"/>
+        <w:numPr>
+          <w:ilvl w:val="2"/>
+          <w:numId w:val="1"/>
+        </w:numPr>
+      </w:pPr>
+      <w:proofErr w:type="spellStart"/>
+      <w:r>
+        <w:t>addTransaction</w:t>
+      </w:r>
+      <w:proofErr w:type="spellEnd"/>
+    </w:p>
+    <w:p>
+      <w:pPr>
+        <w:pStyle w:val="ListParagraph"/>
+        <w:numPr>
+          <w:ilvl w:val="2"/>
+          <w:numId w:val="1"/>
+        </w:numPr>
+      </w:pPr>
+      <w:proofErr w:type="spellStart"/>
+      <w:r>
+        <w:t>voidTransaction</w:t>
+      </w:r>
+      <w:proofErr w:type="spellEnd"/>
+    </w:p>
+    <w:p>
+      <w:pPr>
+        <w:pStyle w:val="ListParagraph"/>
+        <w:numPr>
+          <w:ilvl w:val="2"/>
+          <w:numId w:val="1"/>
+        </w:numPr>
+      </w:pPr>
+      <w:proofErr w:type="spellStart"/>
+      <w:r>
+        <w:t>printSummary</w:t>
+      </w:r>
+      <w:proofErr w:type="spellEnd"/>
+    </w:p>
+    <w:p>
+      <w:pPr>
+        <w:pStyle w:val="ListParagraph"/>
+        <w:ind w:left="1440"/>
+      </w:pPr>
+    </w:p>
+    <w:p>
+      <w:pPr>
+        <w:pStyle w:val="ListParagraph"/>
+        <w:numPr>
+          <w:ilvl w:val="0"/>
+          <w:numId w:val="1"/>
+        </w:numPr>
+      </w:pPr>
+      <w:r>
+        <w:t>Create Transaction</w:t>
+      </w:r>
+    </w:p>
+    <w:p>
+      <w:pPr>
+        <w:pStyle w:val="ListParagraph"/>
+        <w:numPr>
+          <w:ilvl w:val="1"/>
+          <w:numId w:val="1"/>
+        </w:numPr>
+      </w:pPr>
+      <w:r>
+        <w:t>Methods</w:t>
+      </w:r>
+    </w:p>
+    <w:p>
+      <w:pPr>
+        <w:pStyle w:val="ListParagraph"/>
+        <w:numPr>
+          <w:ilvl w:val="2"/>
+          <w:numId w:val="1"/>
+        </w:numPr>
+      </w:pPr>
+      <w:proofErr w:type="spellStart"/>
+      <w:r>
+        <w:t>Contructor</w:t>
+      </w:r>
+      <w:proofErr w:type="spellEnd"/>
+      <w:r>
+        <w:t xml:space="preserve"> creates new transaction</w:t>
+      </w:r>
+    </w:p>
+    <w:p>
+      <w:pPr>
+        <w:pStyle w:val="ListParagraph"/>
+        <w:numPr>
+          <w:ilvl w:val="2"/>
+          <w:numId w:val="1"/>
+        </w:numPr>
+      </w:pPr>
+      <w:r>
+        <w:t>Call all transactions</w:t>
+      </w:r>
+    </w:p>
+    <w:p>
+      <w:pPr>
+        <w:pStyle w:val="ListParagraph"/>
+        <w:numPr>
+          <w:ilvl w:val="2"/>
+          <w:numId w:val="1"/>
+        </w:numPr>
+      </w:pPr>
+      <w:proofErr w:type="spellStart"/>
+      <w:r>
+        <w:t>updateTransactions</w:t>
+      </w:r>
+      <w:proofErr w:type="spellEnd"/>
+    </w:p>
+    <w:p>
+      <w:pPr>
+        <w:pStyle w:val="ListParagraph"/>
+        <w:numPr>
+          <w:ilvl w:val="0"/>
+          <w:numId w:val="1"/>
+        </w:numPr>
+      </w:pPr>
+      <w:r>
+        <w:t>Fill in ledger methods</w:t>
+      </w:r>
+    </w:p>
+    <w:p>
+      <w:pPr>
+        <w:pStyle w:val="ListParagraph"/>
+        <w:numPr>
+          <w:ilvl w:val="0"/>
+          <w:numId w:val="1"/>
+        </w:numPr>
+      </w:pPr>
+      <w:r>
+        <w:t>Fill in transaction methods</w:t>
+      </w:r>
+    </w:p>
+    <w:p>
+      <w:pPr>
+        <w:pStyle w:val="ListParagraph"/>
+        <w:numPr>
+          <w:ilvl w:val="0"/>
+          <w:numId w:val="1"/>
+        </w:numPr>
+      </w:pPr>
+      <w:r>
+        <w:t>Max out transaction at 10</w:t>
+      </w:r>
+    </w:p>
+    <w:p>
+      <w:pPr>
+        <w:pStyle w:val="ListParagraph"/>
+        <w:numPr>
+          <w:ilvl w:val="0"/>
+          <w:numId w:val="1"/>
+        </w:numPr>
+      </w:pPr>
+      <w:r>
+        <w:t>Allow transaction to be sorted</w:t>
       </w:r>
       <w:bookmarkStart w:id="0" w:name="_GoBack"/>
       <w:bookmarkEnd w:id="0"/>
-      <w:r>
-        <w:rPr>
-          <w:rFonts w:ascii="Consolas" w:hAnsi="Consolas" w:cs="Consolas"/>
-          <w:color w:val="A31515"/>
-          <w:sz w:val="19"/>
-          <w:szCs w:val="19"/>
-        </w:rPr>
-        <w:t>cond,id,bool</w:t>
-      </w:r>
-      <w:proofErr w:type="spellEnd"/>
-      <w:r>
-        <w:rPr>
-          <w:rFonts w:ascii="Consolas" w:hAnsi="Consolas" w:cs="Consolas"/>
-          <w:color w:val="A31515"/>
-          <w:sz w:val="19"/>
-          <w:szCs w:val="19"/>
-        </w:rPr>
-        <w:t xml:space="preserve"> </w:t>
-      </w:r>
-      <w:proofErr w:type="spellStart"/>
-      <w:r>
-        <w:rPr>
-          <w:rFonts w:ascii="Consolas" w:hAnsi="Consolas" w:cs="Consolas"/>
-          <w:color w:val="A31515"/>
-          <w:sz w:val="19"/>
-          <w:szCs w:val="19"/>
-        </w:rPr>
-        <w:t>isUnique</w:t>
-      </w:r>
-      <w:proofErr w:type="spellEnd"/>
-      <w:r>
-        <w:rPr>
-          <w:rFonts w:ascii="Consolas" w:hAnsi="Consolas" w:cs="Consolas"/>
-          <w:color w:val="A31515"/>
-          <w:sz w:val="19"/>
-          <w:szCs w:val="19"/>
-        </w:rPr>
-        <w:t xml:space="preserve">), item(name, cost, </w:t>
-      </w:r>
-      <w:proofErr w:type="spellStart"/>
-      <w:r>
-        <w:rPr>
-          <w:rFonts w:ascii="Consolas" w:hAnsi="Consolas" w:cs="Consolas"/>
-          <w:color w:val="A31515"/>
-          <w:sz w:val="19"/>
-          <w:szCs w:val="19"/>
-        </w:rPr>
-        <w:t>elling</w:t>
-      </w:r>
-      <w:proofErr w:type="spellEnd"/>
-      <w:r>
-        <w:rPr>
-          <w:rFonts w:ascii="Consolas" w:hAnsi="Consolas" w:cs="Consolas"/>
-          <w:color w:val="A31515"/>
-          <w:sz w:val="19"/>
-          <w:szCs w:val="19"/>
-        </w:rPr>
-        <w:t>, profit, ID)</w:t>
-      </w:r>
-    </w:p>
-    <w:p>
-      <w:pPr>
-        <w:ind w:left="720"/>
-      </w:pPr>
-      <w:r>
-        <w:rPr>
-          <w:rFonts w:ascii="Consolas" w:hAnsi="Consolas" w:cs="Consolas"/>
-          <w:color w:val="A31515"/>
-          <w:sz w:val="19"/>
-          <w:szCs w:val="19"/>
-        </w:rPr>
-        <w:t>"ledger.hpp</w:t>
-      </w:r>
-      <w:r>
-        <w:rPr>
-          <w:rFonts w:ascii="Consolas" w:hAnsi="Consolas" w:cs="Consolas"/>
-          <w:color w:val="A31515"/>
-          <w:sz w:val="19"/>
-          <w:szCs w:val="19"/>
-        </w:rPr>
-        <w:t xml:space="preserve"> </w:t>
-      </w:r>
-      <w:proofErr w:type="spellStart"/>
+    </w:p>
+    <w:p/>
+    <w:p>
+      <w:pPr>
+        <w:ind w:left="720"/>
+      </w:pPr>
+      <w:r>
+        <w:t>3. Begin implementing your program by using the plan that you created in step 2. For each</w:t>
+      </w:r>
+    </w:p>
+    <w:p>
+      <w:pPr>
+        <w:ind w:left="720"/>
+      </w:pPr>
       <w:proofErr w:type="gramStart"/>
       <w:r>
-        <w:rPr>
-          <w:rFonts w:ascii="Consolas" w:hAnsi="Consolas" w:cs="Consolas"/>
-          <w:color w:val="A31515"/>
-          <w:sz w:val="19"/>
-          <w:szCs w:val="19"/>
-        </w:rPr>
-        <w:t>addTrancaction</w:t>
-      </w:r>
-      <w:proofErr w:type="spellEnd"/>
-      <w:r>
-        <w:rPr>
-          <w:rFonts w:ascii="Consolas" w:hAnsi="Consolas" w:cs="Consolas"/>
-          <w:color w:val="A31515"/>
-          <w:sz w:val="19"/>
-          <w:szCs w:val="19"/>
-        </w:rPr>
-        <w:t>(</w:t>
-      </w:r>
-      <w:proofErr w:type="gramEnd"/>
-      <w:r>
-        <w:rPr>
-          <w:rFonts w:ascii="Consolas" w:hAnsi="Consolas" w:cs="Consolas"/>
-          <w:color w:val="A31515"/>
-          <w:sz w:val="19"/>
-          <w:szCs w:val="19"/>
-        </w:rPr>
-        <w:t xml:space="preserve">); </w:t>
-      </w:r>
-      <w:proofErr w:type="spellStart"/>
-      <w:r>
-        <w:rPr>
-          <w:rFonts w:ascii="Consolas" w:hAnsi="Consolas" w:cs="Consolas"/>
-          <w:color w:val="A31515"/>
-          <w:sz w:val="19"/>
-          <w:szCs w:val="19"/>
-        </w:rPr>
-        <w:t>delete</w:t>
-      </w:r>
-      <w:r>
-        <w:rPr>
-          <w:rFonts w:ascii="Consolas" w:hAnsi="Consolas" w:cs="Consolas"/>
-          <w:color w:val="A31515"/>
-          <w:sz w:val="19"/>
-          <w:szCs w:val="19"/>
-        </w:rPr>
-        <w:t>Trancaction</w:t>
-      </w:r>
-      <w:proofErr w:type="spellEnd"/>
-      <w:r>
-        <w:rPr>
-          <w:rFonts w:ascii="Consolas" w:hAnsi="Consolas" w:cs="Consolas"/>
-          <w:color w:val="A31515"/>
-          <w:sz w:val="19"/>
-          <w:szCs w:val="19"/>
-        </w:rPr>
-        <w:t>();</w:t>
-      </w:r>
-      <w:r>
-        <w:rPr>
-          <w:rFonts w:ascii="Consolas" w:hAnsi="Consolas" w:cs="Consolas"/>
-          <w:color w:val="A31515"/>
-          <w:sz w:val="19"/>
-          <w:szCs w:val="19"/>
-        </w:rPr>
-        <w:t xml:space="preserve"> </w:t>
-      </w:r>
-      <w:proofErr w:type="spellStart"/>
-      <w:r>
-        <w:rPr>
-          <w:rFonts w:ascii="Consolas" w:hAnsi="Consolas" w:cs="Consolas"/>
-          <w:color w:val="A31515"/>
-          <w:sz w:val="19"/>
-          <w:szCs w:val="19"/>
-        </w:rPr>
-        <w:t>isFull</w:t>
-      </w:r>
-      <w:proofErr w:type="spellEnd"/>
-      <w:r>
-        <w:rPr>
-          <w:rFonts w:ascii="Consolas" w:hAnsi="Consolas" w:cs="Consolas"/>
-          <w:color w:val="A31515"/>
-          <w:sz w:val="19"/>
-          <w:szCs w:val="19"/>
-        </w:rPr>
-        <w:t xml:space="preserve">(); </w:t>
-      </w:r>
-      <w:proofErr w:type="spellStart"/>
-      <w:r>
-        <w:rPr>
-          <w:rFonts w:ascii="Consolas" w:hAnsi="Consolas" w:cs="Consolas"/>
-          <w:color w:val="A31515"/>
-          <w:sz w:val="19"/>
-          <w:szCs w:val="19"/>
-        </w:rPr>
-        <w:t>isEmpty</w:t>
-      </w:r>
-      <w:proofErr w:type="spellEnd"/>
-      <w:r>
-        <w:rPr>
-          <w:rFonts w:ascii="Consolas" w:hAnsi="Consolas" w:cs="Consolas"/>
-          <w:color w:val="A31515"/>
-          <w:sz w:val="19"/>
-          <w:szCs w:val="19"/>
-        </w:rPr>
-        <w:t xml:space="preserve">(); </w:t>
-      </w:r>
-      <w:proofErr w:type="spellStart"/>
-      <w:r>
-        <w:rPr>
-          <w:rFonts w:ascii="Consolas" w:hAnsi="Consolas" w:cs="Consolas"/>
-          <w:color w:val="A31515"/>
-          <w:sz w:val="19"/>
-          <w:szCs w:val="19"/>
-        </w:rPr>
-        <w:t>printSummary</w:t>
-      </w:r>
-      <w:proofErr w:type="spellEnd"/>
-      <w:r>
-        <w:rPr>
-          <w:rFonts w:ascii="Consolas" w:hAnsi="Consolas" w:cs="Consolas"/>
-          <w:color w:val="A31515"/>
-          <w:sz w:val="19"/>
-          <w:szCs w:val="19"/>
-        </w:rPr>
-        <w:t>();</w:t>
-      </w:r>
-    </w:p>
-    <w:p>
-      <w:pPr>
-        <w:ind w:left="720"/>
-      </w:pPr>
-      <w:r>
-        <w:t>2. List out a set of steps that you will take to implement your solution to the problem. Each</w:t>
-      </w:r>
-    </w:p>
-    <w:p>
-      <w:pPr>
-        <w:ind w:left="720"/>
-      </w:pPr>
-      <w:r>
-        <w:t>step refers to an increment of the program that you will be creating. It is recommended to</w:t>
-      </w:r>
-    </w:p>
-    <w:p>
-      <w:pPr>
-        <w:ind w:left="720"/>
-      </w:pPr>
-      <w:r>
-        <w:t>complete the implementation of a single logical action per step.</w:t>
-      </w:r>
-    </w:p>
-    <w:p>
-      <w:pPr>
-        <w:ind w:left="720"/>
-      </w:pPr>
-      <w:r>
-        <w:t>3. Begin implementing your program by using the plan that you created in step 2. For each</w:t>
-      </w:r>
-    </w:p>
-    <w:p>
-      <w:pPr>
-        <w:ind w:left="720"/>
-      </w:pPr>
-      <w:proofErr w:type="gramStart"/>
-      <w:r>
-        <w:lastRenderedPageBreak/>
         <w:t>step,</w:t>
       </w:r>
       <w:proofErr w:type="gramEnd"/>
@@ -474,6 +617,127 @@
     </w:sectPr>
   </w:body>
 </w:document>
+</file>
+
+<file path=word/numbering.xml><?xml version="1.0" encoding="utf-8"?>
+<w:numbering xmlns:wpc="http://schemas.microsoft.com/office/word/2010/wordprocessingCanvas" xmlns:cx="http://schemas.microsoft.com/office/drawing/2014/chartex" xmlns:cx1="http://schemas.microsoft.com/office/drawing/2015/9/8/chartex" xmlns:cx2="http://schemas.microsoft.com/office/drawing/2015/10/21/chartex" xmlns:cx3="http://schemas.microsoft.com/office/drawing/2016/5/9/chartex" xmlns:cx4="http://schemas.microsoft.com/office/drawing/2016/5/10/chartex" xmlns:cx5="http://schemas.microsoft.com/office/drawing/2016/5/11/chartex" xmlns:cx6="http://schemas.microsoft.com/office/drawing/2016/5/12/chartex" xmlns:cx7="http://schemas.microsoft.com/office/drawing/2016/5/13/chartex" xmlns:cx8="http://schemas.microsoft.com/office/drawing/2016/5/14/chartex" xmlns:mc="http://schemas.openxmlformats.org/markup-compatibility/2006" xmlns:aink="http://schemas.microsoft.com/office/drawing/2016/ink" xmlns:am3d="http://schemas.microsoft.com/office/drawing/2017/model3d" xmlns:o="urn:schemas-microsoft-com:office:office" xmlns:r="http://schemas.openxmlformats.org/officeDocument/2006/relationships" xmlns:m="http://schemas.openxmlformats.org/officeDocument/2006/math" xmlns:v="urn:schemas-microsoft-com:vml" xmlns:wp14="http://schemas.microsoft.com/office/word/2010/wordprocessingDrawing" xmlns:wp="http://schemas.openxmlformats.org/drawingml/2006/wordprocessingDrawing" xmlns:w10="urn:schemas-microsoft-com:office:word" xmlns:w="http://schemas.openxmlformats.org/wordprocessingml/2006/main" xmlns:w14="http://schemas.microsoft.com/office/word/2010/wordml" xmlns:w15="http://schemas.microsoft.com/office/word/2012/wordml" xmlns:w16cid="http://schemas.microsoft.com/office/word/2016/wordml/cid" xmlns:w16se="http://schemas.microsoft.com/office/word/2015/wordml/symex" xmlns:wpg="http://schemas.microsoft.com/office/word/2010/wordprocessingGroup" xmlns:wpi="http://schemas.microsoft.com/office/word/2010/wordprocessingInk" xmlns:wne="http://schemas.microsoft.com/office/word/2006/wordml" xmlns:wps="http://schemas.microsoft.com/office/word/2010/wordprocessingShape" mc:Ignorable="w14 w15 w16se w16cid wp14">
+  <w:abstractNum w:abstractNumId="0" w15:restartNumberingAfterBreak="0">
+    <w:nsid w:val="1F3F740A"/>
+    <w:multiLevelType w:val="hybridMultilevel"/>
+    <w:tmpl w:val="4AE4839A"/>
+    <w:lvl w:ilvl="0" w:tplc="04090001">
+      <w:start w:val="1"/>
+      <w:numFmt w:val="bullet"/>
+      <w:lvlText w:val=""/>
+      <w:lvlJc w:val="left"/>
+      <w:pPr>
+        <w:ind w:left="1440" w:hanging="360"/>
+      </w:pPr>
+      <w:rPr>
+        <w:rFonts w:ascii="Symbol" w:hAnsi="Symbol" w:hint="default"/>
+      </w:rPr>
+    </w:lvl>
+    <w:lvl w:ilvl="1" w:tplc="04090003">
+      <w:start w:val="1"/>
+      <w:numFmt w:val="bullet"/>
+      <w:lvlText w:val="o"/>
+      <w:lvlJc w:val="left"/>
+      <w:pPr>
+        <w:ind w:left="2160" w:hanging="360"/>
+      </w:pPr>
+      <w:rPr>
+        <w:rFonts w:ascii="Courier New" w:hAnsi="Courier New" w:cs="Courier New" w:hint="default"/>
+      </w:rPr>
+    </w:lvl>
+    <w:lvl w:ilvl="2" w:tplc="04090005">
+      <w:start w:val="1"/>
+      <w:numFmt w:val="bullet"/>
+      <w:lvlText w:val=""/>
+      <w:lvlJc w:val="left"/>
+      <w:pPr>
+        <w:ind w:left="2880" w:hanging="360"/>
+      </w:pPr>
+      <w:rPr>
+        <w:rFonts w:ascii="Wingdings" w:hAnsi="Wingdings" w:hint="default"/>
+      </w:rPr>
+    </w:lvl>
+    <w:lvl w:ilvl="3" w:tplc="04090001" w:tentative="1">
+      <w:start w:val="1"/>
+      <w:numFmt w:val="bullet"/>
+      <w:lvlText w:val=""/>
+      <w:lvlJc w:val="left"/>
+      <w:pPr>
+        <w:ind w:left="3600" w:hanging="360"/>
+      </w:pPr>
+      <w:rPr>
+        <w:rFonts w:ascii="Symbol" w:hAnsi="Symbol" w:hint="default"/>
+      </w:rPr>
+    </w:lvl>
+    <w:lvl w:ilvl="4" w:tplc="04090003" w:tentative="1">
+      <w:start w:val="1"/>
+      <w:numFmt w:val="bullet"/>
+      <w:lvlText w:val="o"/>
+      <w:lvlJc w:val="left"/>
+      <w:pPr>
+        <w:ind w:left="4320" w:hanging="360"/>
+      </w:pPr>
+      <w:rPr>
+        <w:rFonts w:ascii="Courier New" w:hAnsi="Courier New" w:cs="Courier New" w:hint="default"/>
+      </w:rPr>
+    </w:lvl>
+    <w:lvl w:ilvl="5" w:tplc="04090005" w:tentative="1">
+      <w:start w:val="1"/>
+      <w:numFmt w:val="bullet"/>
+      <w:lvlText w:val=""/>
+      <w:lvlJc w:val="left"/>
+      <w:pPr>
+        <w:ind w:left="5040" w:hanging="360"/>
+      </w:pPr>
+      <w:rPr>
+        <w:rFonts w:ascii="Wingdings" w:hAnsi="Wingdings" w:hint="default"/>
+      </w:rPr>
+    </w:lvl>
+    <w:lvl w:ilvl="6" w:tplc="04090001" w:tentative="1">
+      <w:start w:val="1"/>
+      <w:numFmt w:val="bullet"/>
+      <w:lvlText w:val=""/>
+      <w:lvlJc w:val="left"/>
+      <w:pPr>
+        <w:ind w:left="5760" w:hanging="360"/>
+      </w:pPr>
+      <w:rPr>
+        <w:rFonts w:ascii="Symbol" w:hAnsi="Symbol" w:hint="default"/>
+      </w:rPr>
+    </w:lvl>
+    <w:lvl w:ilvl="7" w:tplc="04090003" w:tentative="1">
+      <w:start w:val="1"/>
+      <w:numFmt w:val="bullet"/>
+      <w:lvlText w:val="o"/>
+      <w:lvlJc w:val="left"/>
+      <w:pPr>
+        <w:ind w:left="6480" w:hanging="360"/>
+      </w:pPr>
+      <w:rPr>
+        <w:rFonts w:ascii="Courier New" w:hAnsi="Courier New" w:cs="Courier New" w:hint="default"/>
+      </w:rPr>
+    </w:lvl>
+    <w:lvl w:ilvl="8" w:tplc="04090005" w:tentative="1">
+      <w:start w:val="1"/>
+      <w:numFmt w:val="bullet"/>
+      <w:lvlText w:val=""/>
+      <w:lvlJc w:val="left"/>
+      <w:pPr>
+        <w:ind w:left="7200" w:hanging="360"/>
+      </w:pPr>
+      <w:rPr>
+        <w:rFonts w:ascii="Wingdings" w:hAnsi="Wingdings" w:hint="default"/>
+      </w:rPr>
+    </w:lvl>
+  </w:abstractNum>
+  <w:num w:numId="1">
+    <w:abstractNumId w:val="0"/>
+  </w:num>
+</w:numbering>
 </file>
 
 <file path=word/styles.xml><?xml version="1.0" encoding="utf-8"?>
@@ -931,6 +1195,17 @@
       <w:szCs w:val="18"/>
     </w:rPr>
   </w:style>
+  <w:style w:type="paragraph" w:styleId="ListParagraph">
+    <w:name w:val="List Paragraph"/>
+    <w:basedOn w:val="Normal"/>
+    <w:uiPriority w:val="34"/>
+    <w:qFormat/>
+    <w:rsid w:val="009533C4"/>
+    <w:pPr>
+      <w:ind w:left="720"/>
+      <w:contextualSpacing/>
+    </w:pPr>
+  </w:style>
 </w:styles>
 </file>
 

</xml_diff>